<commit_message>
Modify the docker image of the SET microservice in the doc & Modify a bug in SET microservice (getData.go)
</commit_message>
<xml_diff>
--- a/Doc/Documentation Microservice Usage.docx
+++ b/Doc/Documentation Microservice Usage.docx
@@ -34,6 +34,7 @@
           <w:b/>
           <w:sz w:val="36"/>
           <w:szCs w:val="36"/>
+          <w:lang w:val="fr-FR"/>
         </w:rPr>
       </w:pPr>
       <w:r>
@@ -41,16 +42,42 @@
           <w:b/>
           <w:sz w:val="36"/>
           <w:szCs w:val="36"/>
-        </w:rPr>
-        <w:t>Tito v2:</w:t>
-      </w:r>
-    </w:p>
-    <w:p>
-      <w:r>
-        <w:rPr>
-          <w:u w:val="single"/>
-        </w:rPr>
-        <w:t>IP contener docker</w:t>
+          <w:lang w:val="fr-FR"/>
+        </w:rPr>
+        <w:t>Tito v</w:t>
+      </w:r>
+      <w:proofErr w:type="gramStart"/>
+      <w:r>
+        <w:rPr>
+          <w:b/>
+          <w:sz w:val="36"/>
+          <w:szCs w:val="36"/>
+          <w:lang w:val="fr-FR"/>
+        </w:rPr>
+        <w:t>2:</w:t>
+      </w:r>
+      <w:proofErr w:type="gramEnd"/>
+    </w:p>
+    <w:p>
+      <w:r>
+        <w:rPr>
+          <w:u w:val="single"/>
+        </w:rPr>
+        <w:t xml:space="preserve">IP </w:t>
+      </w:r>
+      <w:proofErr w:type="spellStart"/>
+      <w:r>
+        <w:rPr>
+          <w:u w:val="single"/>
+        </w:rPr>
+        <w:t>contener</w:t>
+      </w:r>
+      <w:proofErr w:type="spellEnd"/>
+      <w:r>
+        <w:rPr>
+          <w:u w:val="single"/>
+        </w:rPr>
+        <w:t xml:space="preserve"> docker</w:t>
       </w:r>
       <w:r>
         <w:t>: 172.18.12.219:1234</w:t>
@@ -745,7 +772,25 @@
           <w:szCs w:val="24"/>
           <w:u w:val="single"/>
         </w:rPr>
-        <w:t>Image docker: hjanasik/</w:t>
+        <w:t xml:space="preserve">Image docker: </w:t>
+      </w:r>
+      <w:proofErr w:type="spellStart"/>
+      <w:r>
+        <w:rPr>
+          <w:sz w:val="24"/>
+          <w:szCs w:val="24"/>
+          <w:u w:val="single"/>
+        </w:rPr>
+        <w:t>hjanasik</w:t>
+      </w:r>
+      <w:proofErr w:type="spellEnd"/>
+      <w:r>
+        <w:rPr>
+          <w:sz w:val="24"/>
+          <w:szCs w:val="24"/>
+          <w:u w:val="single"/>
+        </w:rPr>
+        <w:t>/</w:t>
       </w:r>
       <w:r>
         <w:rPr>
@@ -775,7 +820,7 @@
           <w:sz w:val="24"/>
           <w:szCs w:val="24"/>
         </w:rPr>
-        <w:t>1</w:t>
+        <w:t>2</w:t>
       </w:r>
     </w:p>
     <w:p>
@@ -860,7 +905,48 @@
           <w:sz w:val="24"/>
           <w:szCs w:val="24"/>
         </w:rPr>
-        <w:t>docker run -d -p PORT:8080 --name=”NameThatYouWant” hjanasik/</w:t>
+        <w:t>docker run -d -p PORT:8080 --name</w:t>
+      </w:r>
+      <w:proofErr w:type="gramStart"/>
+      <w:r>
+        <w:rPr>
+          <w:sz w:val="24"/>
+          <w:szCs w:val="24"/>
+        </w:rPr>
+        <w:t>=”</w:t>
+      </w:r>
+      <w:proofErr w:type="spellStart"/>
+      <w:r>
+        <w:rPr>
+          <w:sz w:val="24"/>
+          <w:szCs w:val="24"/>
+        </w:rPr>
+        <w:t>NameThatYouWant</w:t>
+      </w:r>
+      <w:proofErr w:type="spellEnd"/>
+      <w:proofErr w:type="gramEnd"/>
+      <w:r>
+        <w:rPr>
+          <w:sz w:val="24"/>
+          <w:szCs w:val="24"/>
+        </w:rPr>
+        <w:t xml:space="preserve">” </w:t>
+      </w:r>
+      <w:proofErr w:type="spellStart"/>
+      <w:r>
+        <w:rPr>
+          <w:sz w:val="24"/>
+          <w:szCs w:val="24"/>
+        </w:rPr>
+        <w:t>hjanasik</w:t>
+      </w:r>
+      <w:proofErr w:type="spellEnd"/>
+      <w:r>
+        <w:rPr>
+          <w:sz w:val="24"/>
+          <w:szCs w:val="24"/>
+        </w:rPr>
+        <w:t>/</w:t>
       </w:r>
       <w:r>
         <w:rPr>
@@ -881,7 +967,7 @@
           <w:sz w:val="24"/>
           <w:szCs w:val="24"/>
         </w:rPr>
-        <w:t>1</w:t>
+        <w:t>2</w:t>
       </w:r>
     </w:p>
     <w:p>
@@ -960,8 +1046,10 @@
           <w:sz w:val="24"/>
           <w:szCs w:val="24"/>
         </w:rPr>
-        <w:t>1</w:t>
-      </w:r>
+        <w:t>2</w:t>
+      </w:r>
+      <w:bookmarkStart w:id="0" w:name="_GoBack"/>
+      <w:bookmarkEnd w:id="0"/>
     </w:p>
     <w:p>
       <w:pPr>
@@ -1277,8 +1365,6 @@
           <w:t>http://172.18.12.219:5555</w:t>
         </w:r>
       </w:hyperlink>
-      <w:bookmarkStart w:id="0" w:name="_GoBack"/>
-      <w:bookmarkEnd w:id="0"/>
     </w:p>
     <w:sectPr>
       <w:pgSz w:w="12240" w:h="15840"/>
@@ -2041,7 +2127,7 @@
 </file>
 
 <file path=customXml/itemProps1.xml><?xml version="1.0" encoding="utf-8"?>
-<ds:datastoreItem xmlns:ds="http://schemas.openxmlformats.org/officeDocument/2006/customXml" ds:itemID="{BECD4B48-4CCC-49B8-A43B-E9DCDAE2587A}">
+<ds:datastoreItem xmlns:ds="http://schemas.openxmlformats.org/officeDocument/2006/customXml" ds:itemID="{56722239-19A2-44A8-AD07-300CAD15B6D2}">
   <ds:schemaRefs>
     <ds:schemaRef ds:uri="http://schemas.openxmlformats.org/officeDocument/2006/bibliography"/>
   </ds:schemaRefs>

</xml_diff>

<commit_message>
Modify the Image for Tito and Modify the MySQL Command to create Table
</commit_message>
<xml_diff>
--- a/Doc/Documentation Microservice Usage.docx
+++ b/Doc/Documentation Microservice Usage.docx
@@ -3,38 +3,22 @@
 <w:document xmlns:wpc="http://schemas.microsoft.com/office/word/2010/wordprocessingCanvas" xmlns:cx="http://schemas.microsoft.com/office/drawing/2014/chartex" xmlns:cx1="http://schemas.microsoft.com/office/drawing/2015/9/8/chartex" xmlns:cx2="http://schemas.microsoft.com/office/drawing/2015/10/21/chartex" xmlns:cx3="http://schemas.microsoft.com/office/drawing/2016/5/9/chartex" xmlns:cx4="http://schemas.microsoft.com/office/drawing/2016/5/10/chartex" xmlns:cx5="http://schemas.microsoft.com/office/drawing/2016/5/11/chartex" xmlns:cx6="http://schemas.microsoft.com/office/drawing/2016/5/12/chartex" xmlns:cx7="http://schemas.microsoft.com/office/drawing/2016/5/13/chartex" xmlns:cx8="http://schemas.microsoft.com/office/drawing/2016/5/14/chartex" xmlns:mc="http://schemas.openxmlformats.org/markup-compatibility/2006" xmlns:aink="http://schemas.microsoft.com/office/drawing/2016/ink" xmlns:am3d="http://schemas.microsoft.com/office/drawing/2017/model3d" xmlns:o="urn:schemas-microsoft-com:office:office" xmlns:r="http://schemas.openxmlformats.org/officeDocument/2006/relationships" xmlns:m="http://schemas.openxmlformats.org/officeDocument/2006/math" xmlns:v="urn:schemas-microsoft-com:vml" xmlns:wp14="http://schemas.microsoft.com/office/word/2010/wordprocessingDrawing" xmlns:wp="http://schemas.openxmlformats.org/drawingml/2006/wordprocessingDrawing" xmlns:w10="urn:schemas-microsoft-com:office:word" xmlns:w="http://schemas.openxmlformats.org/wordprocessingml/2006/main" xmlns:w14="http://schemas.microsoft.com/office/word/2010/wordml" xmlns:w15="http://schemas.microsoft.com/office/word/2012/wordml" xmlns:w16cid="http://schemas.microsoft.com/office/word/2016/wordml/cid" xmlns:w16se="http://schemas.microsoft.com/office/word/2015/wordml/symex" xmlns:wpg="http://schemas.microsoft.com/office/word/2010/wordprocessingGroup" xmlns:wpi="http://schemas.microsoft.com/office/word/2010/wordprocessingInk" xmlns:wne="http://schemas.microsoft.com/office/word/2006/wordml" xmlns:wps="http://schemas.microsoft.com/office/word/2010/wordprocessingShape" mc:Ignorable="w14 w15 w16se w16cid wp14">
   <w:body>
     <w:p>
-      <w:pPr>
-        <w:rPr>
-          <w:lang w:val="fr-FR"/>
-        </w:rPr>
-      </w:pPr>
-      <w:r>
-        <w:rPr>
-          <w:lang w:val="fr-FR"/>
-        </w:rPr>
+      <w:r>
         <w:t xml:space="preserve">Documentation Microservice </w:t>
       </w:r>
-      <w:r>
-        <w:rPr>
-          <w:lang w:val="fr-FR"/>
-        </w:rPr>
+      <w:proofErr w:type="gramStart"/>
+      <w:r>
         <w:t>Usage :</w:t>
       </w:r>
-    </w:p>
-    <w:p>
-      <w:pPr>
-        <w:rPr>
-          <w:lang w:val="fr-FR"/>
-        </w:rPr>
-      </w:pPr>
-    </w:p>
+      <w:proofErr w:type="gramEnd"/>
+    </w:p>
+    <w:p/>
     <w:p>
       <w:pPr>
         <w:rPr>
           <w:b/>
           <w:sz w:val="36"/>
           <w:szCs w:val="36"/>
-          <w:lang w:val="fr-FR"/>
         </w:rPr>
       </w:pPr>
       <w:r>
@@ -42,73 +26,100 @@
           <w:b/>
           <w:sz w:val="36"/>
           <w:szCs w:val="36"/>
-          <w:lang w:val="fr-FR"/>
-        </w:rPr>
-        <w:t>Tito v</w:t>
+        </w:rPr>
+        <w:t>Tito v2:</w:t>
+      </w:r>
+    </w:p>
+    <w:p>
+      <w:r>
+        <w:rPr>
+          <w:u w:val="single"/>
+        </w:rPr>
+        <w:t xml:space="preserve">IP </w:t>
+      </w:r>
+      <w:proofErr w:type="spellStart"/>
+      <w:r>
+        <w:rPr>
+          <w:u w:val="single"/>
+        </w:rPr>
+        <w:t>contener</w:t>
+      </w:r>
+      <w:proofErr w:type="spellEnd"/>
+      <w:r>
+        <w:rPr>
+          <w:u w:val="single"/>
+        </w:rPr>
+        <w:t xml:space="preserve"> docker</w:t>
+      </w:r>
+      <w:r>
+        <w:t>: 172.18.12.219:1234</w:t>
+      </w:r>
+    </w:p>
+    <w:p>
+      <w:r>
+        <w:rPr>
+          <w:u w:val="single"/>
+        </w:rPr>
+        <w:t>Image docker</w:t>
+      </w:r>
+      <w:r>
+        <w:t xml:space="preserve">: </w:t>
+      </w:r>
+      <w:proofErr w:type="spellStart"/>
+      <w:r>
+        <w:t>hjanasik</w:t>
+      </w:r>
+      <w:proofErr w:type="spellEnd"/>
+      <w:r>
+        <w:t>/</w:t>
       </w:r>
       <w:proofErr w:type="gramStart"/>
       <w:r>
-        <w:rPr>
-          <w:b/>
-          <w:sz w:val="36"/>
-          <w:szCs w:val="36"/>
-          <w:lang w:val="fr-FR"/>
-        </w:rPr>
-        <w:t>2:</w:t>
+        <w:t>tito:v</w:t>
       </w:r>
       <w:proofErr w:type="gramEnd"/>
-    </w:p>
-    <w:p>
-      <w:r>
-        <w:rPr>
-          <w:u w:val="single"/>
-        </w:rPr>
-        <w:t xml:space="preserve">IP </w:t>
+      <w:r>
+        <w:t>2</w:t>
+      </w:r>
+      <w:bookmarkStart w:id="0" w:name="_GoBack"/>
+      <w:bookmarkEnd w:id="0"/>
+    </w:p>
+    <w:p/>
+    <w:p>
+      <w:r>
+        <w:rPr>
+          <w:u w:val="single"/>
+        </w:rPr>
+        <w:t>Command line run docker container</w:t>
+      </w:r>
+      <w:r>
+        <w:t>:</w:t>
+      </w:r>
+    </w:p>
+    <w:p>
+      <w:r>
+        <w:t>docker run -d -p 1234:80 –name</w:t>
+      </w:r>
+      <w:proofErr w:type="gramStart"/>
+      <w:r>
+        <w:t>=”</w:t>
       </w:r>
       <w:proofErr w:type="spellStart"/>
       <w:r>
-        <w:rPr>
-          <w:u w:val="single"/>
-        </w:rPr>
-        <w:t>contener</w:t>
+        <w:t>NameThatYouWant</w:t>
       </w:r>
       <w:proofErr w:type="spellEnd"/>
-      <w:r>
-        <w:rPr>
-          <w:u w:val="single"/>
-        </w:rPr>
-        <w:t xml:space="preserve"> docker</w:t>
-      </w:r>
-      <w:r>
-        <w:t>: 172.18.12.219:1234</w:t>
-      </w:r>
-    </w:p>
-    <w:p>
-      <w:r>
-        <w:rPr>
-          <w:u w:val="single"/>
-        </w:rPr>
-        <w:t>Image docker</w:t>
-      </w:r>
-      <w:r>
-        <w:t>: hjanasik/tito:v2.2</w:t>
-      </w:r>
-    </w:p>
-    <w:p/>
-    <w:p>
-      <w:r>
-        <w:rPr>
-          <w:u w:val="single"/>
-        </w:rPr>
-        <w:t>Command line run docker container</w:t>
-      </w:r>
-      <w:r>
-        <w:t>:</w:t>
-      </w:r>
-    </w:p>
-    <w:p>
-      <w:r>
-        <w:t>docker run -d -p 1234:80 –name=”NameThatYouWant” hjanasik/tito:v2.2</w:t>
+      <w:proofErr w:type="gramEnd"/>
+      <w:r>
+        <w:t xml:space="preserve">” </w:t>
+      </w:r>
+      <w:proofErr w:type="spellStart"/>
+      <w:r>
+        <w:t>hjanasik</w:t>
+      </w:r>
+      <w:proofErr w:type="spellEnd"/>
+      <w:r>
+        <w:t>/tito:v2</w:t>
       </w:r>
     </w:p>
     <w:p/>
@@ -820,7 +831,7 @@
           <w:sz w:val="24"/>
           <w:szCs w:val="24"/>
         </w:rPr>
-        <w:t>2</w:t>
+        <w:t>3</w:t>
       </w:r>
     </w:p>
     <w:p>
@@ -967,7 +978,7 @@
           <w:sz w:val="24"/>
           <w:szCs w:val="24"/>
         </w:rPr>
-        <w:t>2</w:t>
+        <w:t>3</w:t>
       </w:r>
     </w:p>
     <w:p>
@@ -1011,7 +1022,15 @@
           <w:sz w:val="24"/>
           <w:szCs w:val="24"/>
         </w:rPr>
-        <w:t>:8080 --name=”</w:t>
+        <w:t>:8080 --name</w:t>
+      </w:r>
+      <w:proofErr w:type="gramStart"/>
+      <w:r>
+        <w:rPr>
+          <w:sz w:val="24"/>
+          <w:szCs w:val="24"/>
+        </w:rPr>
+        <w:t>=”</w:t>
       </w:r>
       <w:r>
         <w:rPr>
@@ -1025,7 +1044,31 @@
           <w:sz w:val="24"/>
           <w:szCs w:val="24"/>
         </w:rPr>
-        <w:t>ET_TITO” hjanasik/</w:t>
+        <w:t>ET</w:t>
+      </w:r>
+      <w:proofErr w:type="gramEnd"/>
+      <w:r>
+        <w:rPr>
+          <w:sz w:val="24"/>
+          <w:szCs w:val="24"/>
+        </w:rPr>
+        <w:t xml:space="preserve">_TITO” </w:t>
+      </w:r>
+      <w:proofErr w:type="spellStart"/>
+      <w:r>
+        <w:rPr>
+          <w:sz w:val="24"/>
+          <w:szCs w:val="24"/>
+        </w:rPr>
+        <w:t>hjanasik</w:t>
+      </w:r>
+      <w:proofErr w:type="spellEnd"/>
+      <w:r>
+        <w:rPr>
+          <w:sz w:val="24"/>
+          <w:szCs w:val="24"/>
+        </w:rPr>
+        <w:t>/</w:t>
       </w:r>
       <w:r>
         <w:rPr>
@@ -1046,10 +1089,8 @@
           <w:sz w:val="24"/>
           <w:szCs w:val="24"/>
         </w:rPr>
-        <w:t>2</w:t>
-      </w:r>
-      <w:bookmarkStart w:id="0" w:name="_GoBack"/>
-      <w:bookmarkEnd w:id="0"/>
+        <w:t>3</w:t>
+      </w:r>
     </w:p>
     <w:p>
       <w:pPr>
@@ -2127,7 +2168,7 @@
 </file>
 
 <file path=customXml/itemProps1.xml><?xml version="1.0" encoding="utf-8"?>
-<ds:datastoreItem xmlns:ds="http://schemas.openxmlformats.org/officeDocument/2006/customXml" ds:itemID="{56722239-19A2-44A8-AD07-300CAD15B6D2}">
+<ds:datastoreItem xmlns:ds="http://schemas.openxmlformats.org/officeDocument/2006/customXml" ds:itemID="{CD46CAB4-F74E-48D3-9FEA-3E0C10D5F229}">
   <ds:schemaRefs>
     <ds:schemaRef ds:uri="http://schemas.openxmlformats.org/officeDocument/2006/bibliography"/>
   </ds:schemaRefs>

</xml_diff>

<commit_message>
Modify tag for the docker image
</commit_message>
<xml_diff>
--- a/Doc/Documentation Microservice Usage.docx
+++ b/Doc/Documentation Microservice Usage.docx
@@ -3,22 +3,52 @@
 <w:document xmlns:wpc="http://schemas.microsoft.com/office/word/2010/wordprocessingCanvas" xmlns:cx="http://schemas.microsoft.com/office/drawing/2014/chartex" xmlns:cx1="http://schemas.microsoft.com/office/drawing/2015/9/8/chartex" xmlns:cx2="http://schemas.microsoft.com/office/drawing/2015/10/21/chartex" xmlns:cx3="http://schemas.microsoft.com/office/drawing/2016/5/9/chartex" xmlns:cx4="http://schemas.microsoft.com/office/drawing/2016/5/10/chartex" xmlns:cx5="http://schemas.microsoft.com/office/drawing/2016/5/11/chartex" xmlns:cx6="http://schemas.microsoft.com/office/drawing/2016/5/12/chartex" xmlns:cx7="http://schemas.microsoft.com/office/drawing/2016/5/13/chartex" xmlns:cx8="http://schemas.microsoft.com/office/drawing/2016/5/14/chartex" xmlns:mc="http://schemas.openxmlformats.org/markup-compatibility/2006" xmlns:aink="http://schemas.microsoft.com/office/drawing/2016/ink" xmlns:am3d="http://schemas.microsoft.com/office/drawing/2017/model3d" xmlns:o="urn:schemas-microsoft-com:office:office" xmlns:r="http://schemas.openxmlformats.org/officeDocument/2006/relationships" xmlns:m="http://schemas.openxmlformats.org/officeDocument/2006/math" xmlns:v="urn:schemas-microsoft-com:vml" xmlns:wp14="http://schemas.microsoft.com/office/word/2010/wordprocessingDrawing" xmlns:wp="http://schemas.openxmlformats.org/drawingml/2006/wordprocessingDrawing" xmlns:w10="urn:schemas-microsoft-com:office:word" xmlns:w="http://schemas.openxmlformats.org/wordprocessingml/2006/main" xmlns:w14="http://schemas.microsoft.com/office/word/2010/wordml" xmlns:w15="http://schemas.microsoft.com/office/word/2012/wordml" xmlns:w16cid="http://schemas.microsoft.com/office/word/2016/wordml/cid" xmlns:w16se="http://schemas.microsoft.com/office/word/2015/wordml/symex" xmlns:wpg="http://schemas.microsoft.com/office/word/2010/wordprocessingGroup" xmlns:wpi="http://schemas.microsoft.com/office/word/2010/wordprocessingInk" xmlns:wne="http://schemas.microsoft.com/office/word/2006/wordml" xmlns:wps="http://schemas.microsoft.com/office/word/2010/wordprocessingShape" mc:Ignorable="w14 w15 w16se w16cid wp14">
   <w:body>
     <w:p>
-      <w:r>
-        <w:t xml:space="preserve">Documentation Microservice </w:t>
-      </w:r>
-      <w:proofErr w:type="gramStart"/>
-      <w:r>
+      <w:pPr>
+        <w:rPr>
+          <w:lang w:val="fr-FR"/>
+        </w:rPr>
+      </w:pPr>
+      <w:r>
+        <w:rPr>
+          <w:lang w:val="fr-FR"/>
+        </w:rPr>
+        <w:t xml:space="preserve">Documentation </w:t>
+      </w:r>
+      <w:proofErr w:type="spellStart"/>
+      <w:r>
+        <w:rPr>
+          <w:lang w:val="fr-FR"/>
+        </w:rPr>
+        <w:t>Microservice</w:t>
+      </w:r>
+      <w:proofErr w:type="spellEnd"/>
+      <w:r>
+        <w:rPr>
+          <w:lang w:val="fr-FR"/>
+        </w:rPr>
+        <w:t xml:space="preserve"> </w:t>
+      </w:r>
+      <w:r>
+        <w:rPr>
+          <w:lang w:val="fr-FR"/>
+        </w:rPr>
         <w:t>Usage :</w:t>
       </w:r>
-      <w:proofErr w:type="gramEnd"/>
-    </w:p>
-    <w:p/>
+    </w:p>
+    <w:p>
+      <w:pPr>
+        <w:rPr>
+          <w:lang w:val="fr-FR"/>
+        </w:rPr>
+      </w:pPr>
+    </w:p>
     <w:p>
       <w:pPr>
         <w:rPr>
           <w:b/>
           <w:sz w:val="36"/>
           <w:szCs w:val="36"/>
+          <w:lang w:val="fr-FR"/>
         </w:rPr>
       </w:pPr>
       <w:r>
@@ -26,9 +56,21 @@
           <w:b/>
           <w:sz w:val="36"/>
           <w:szCs w:val="36"/>
-        </w:rPr>
-        <w:t>Tito v2:</w:t>
-      </w:r>
+          <w:lang w:val="fr-FR"/>
+        </w:rPr>
+        <w:t>Tito v</w:t>
+      </w:r>
+      <w:proofErr w:type="gramStart"/>
+      <w:r>
+        <w:rPr>
+          <w:b/>
+          <w:sz w:val="36"/>
+          <w:szCs w:val="36"/>
+          <w:lang w:val="fr-FR"/>
+        </w:rPr>
+        <w:t>2:</w:t>
+      </w:r>
+      <w:proofErr w:type="gramEnd"/>
     </w:p>
     <w:p>
       <w:r>
@@ -81,8 +123,6 @@
       <w:r>
         <w:t>2</w:t>
       </w:r>
-      <w:bookmarkStart w:id="0" w:name="_GoBack"/>
-      <w:bookmarkEnd w:id="0"/>
     </w:p>
     <w:p/>
     <w:p>
@@ -1361,7 +1401,23 @@
           <w:sz w:val="24"/>
           <w:szCs w:val="24"/>
         </w:rPr>
-        <w:t>docker run -d -p 1111:8080 --name=”RESET_TITO” hjanasik/reset_tito:1.0</w:t>
+        <w:t xml:space="preserve">docker run -d -p </w:t>
+      </w:r>
+      <w:r>
+        <w:rPr>
+          <w:sz w:val="24"/>
+          <w:szCs w:val="24"/>
+        </w:rPr>
+        <w:t>5555</w:t>
+      </w:r>
+      <w:bookmarkStart w:id="0" w:name="_GoBack"/>
+      <w:bookmarkEnd w:id="0"/>
+      <w:r>
+        <w:rPr>
+          <w:sz w:val="24"/>
+          <w:szCs w:val="24"/>
+        </w:rPr>
+        <w:t>:8080 --name=”RESET_TITO” hjanasik/reset_tito:1.0</w:t>
       </w:r>
     </w:p>
     <w:p>
@@ -2168,7 +2224,7 @@
 </file>
 
 <file path=customXml/itemProps1.xml><?xml version="1.0" encoding="utf-8"?>
-<ds:datastoreItem xmlns:ds="http://schemas.openxmlformats.org/officeDocument/2006/customXml" ds:itemID="{CD46CAB4-F74E-48D3-9FEA-3E0C10D5F229}">
+<ds:datastoreItem xmlns:ds="http://schemas.openxmlformats.org/officeDocument/2006/customXml" ds:itemID="{CD3F58DF-88C9-4C20-92AD-CAF84812DE28}">
   <ds:schemaRefs>
     <ds:schemaRef ds:uri="http://schemas.openxmlformats.org/officeDocument/2006/bibliography"/>
   </ds:schemaRefs>

</xml_diff>